<commit_message>
edit and added branch Cvs
</commit_message>
<xml_diff>
--- a/files/RohanChhertyCV.docx
+++ b/files/RohanChhertyCV.docx
@@ -63,7 +63,7 @@
           <w:szCs w:val="18"/>
           <w:rtl w:val="0"/>
         </w:rPr>
-        <w:t xml:space="preserve"> Sydney 2770  , NSW </w:t>
+        <w:t xml:space="preserve">Sydney 2770  , NSW </w:t>
       </w:r>
     </w:p>
     <w:p>
@@ -258,7 +258,12 @@
           <w:u w:val="single"/>
           <w:rtl w:val="0"/>
         </w:rPr>
-        <w:t xml:space="preserve">Experience</w:t>
+        <w:t xml:space="preserve">Field Expertise</w:t>
+      </w:r>
+      <w:r>
+        <w:rPr>
+          <w:rtl w:val="0"/>
+        </w:rPr>
       </w:r>
     </w:p>
     <w:p>
@@ -275,25 +280,24 @@
         <w:shd w:fill="auto" w:val="clear"/>
         <w:rPr>
           <w:rFonts w:ascii="Times New Roman" w:cs="Times New Roman" w:eastAsia="Times New Roman" w:hAnsi="Times New Roman"/>
-          <w:sz w:val="18"/>
-          <w:szCs w:val="18"/>
-        </w:rPr>
-      </w:pPr>
-      <w:bookmarkStart w:colFirst="0" w:colLast="0" w:name="_arnrh62rcfpt" w:id="2"/>
+          <w:color w:val="666666"/>
+        </w:rPr>
+      </w:pPr>
+      <w:bookmarkStart w:colFirst="0" w:colLast="0" w:name="_9hamueqzod31" w:id="2"/>
       <w:bookmarkEnd w:id="2"/>
       <w:r>
         <w:rPr>
           <w:rFonts w:ascii="Times New Roman" w:cs="Times New Roman" w:eastAsia="Times New Roman" w:hAnsi="Times New Roman"/>
           <w:rtl w:val="0"/>
         </w:rPr>
-        <w:t xml:space="preserve">Dec</w:t>
-      </w:r>
-      <w:r>
-        <w:rPr>
-          <w:rFonts w:ascii="Times New Roman" w:cs="Times New Roman" w:eastAsia="Times New Roman" w:hAnsi="Times New Roman"/>
-          <w:rtl w:val="0"/>
-        </w:rPr>
-        <w:t xml:space="preserve"> 2023 - Feb 2024</w:t>
+        <w:t xml:space="preserve">Feb</w:t>
+      </w:r>
+      <w:r>
+        <w:rPr>
+          <w:rFonts w:ascii="Times New Roman" w:cs="Times New Roman" w:eastAsia="Times New Roman" w:hAnsi="Times New Roman"/>
+          <w:rtl w:val="0"/>
+        </w:rPr>
+        <w:t xml:space="preserve"> 2023 - Jan 2024</w:t>
       </w:r>
       <w:r>
         <w:rPr>
@@ -319,21 +323,14 @@
           <w:i w:val="1"/>
         </w:rPr>
       </w:pPr>
-      <w:bookmarkStart w:colFirst="0" w:colLast="0" w:name="_mofu6vopi18q" w:id="3"/>
+      <w:bookmarkStart w:colFirst="0" w:colLast="0" w:name="_klvjjwvj40i3" w:id="3"/>
       <w:bookmarkEnd w:id="3"/>
       <w:r>
         <w:rPr>
           <w:rFonts w:ascii="Times New Roman" w:cs="Times New Roman" w:eastAsia="Times New Roman" w:hAnsi="Times New Roman"/>
           <w:rtl w:val="0"/>
         </w:rPr>
-        <w:t xml:space="preserve">Kathford Int College</w:t>
-      </w:r>
-      <w:r>
-        <w:rPr>
-          <w:rFonts w:ascii="Times New Roman" w:cs="Times New Roman" w:eastAsia="Times New Roman" w:hAnsi="Times New Roman"/>
-          <w:rtl w:val="0"/>
-        </w:rPr>
-        <w:t xml:space="preserve">, Balkumari, Nepal</w:t>
+        <w:t xml:space="preserve">Associate Data Engineer - </w:t>
       </w:r>
       <w:r>
         <w:rPr>
@@ -342,7 +339,21 @@
           <w:i w:val="1"/>
           <w:rtl w:val="0"/>
         </w:rPr>
-        <w:t xml:space="preserve"> - Software Programming Instructor</w:t>
+        <w:t xml:space="preserve">Genese Solution</w:t>
+      </w:r>
+      <w:r>
+        <w:rPr>
+          <w:rFonts w:ascii="Times New Roman" w:cs="Times New Roman" w:eastAsia="Times New Roman" w:hAnsi="Times New Roman"/>
+          <w:b w:val="0"/>
+          <w:i w:val="1"/>
+          <w:rtl w:val="0"/>
+        </w:rPr>
+        <w:t xml:space="preserve">, Bakhundole, Nepal</w:t>
+      </w:r>
+      <w:r>
+        <w:rPr>
+          <w:rtl w:val="0"/>
+        </w:rPr>
       </w:r>
     </w:p>
     <w:p>
@@ -371,12 +382,133 @@
           <w:rFonts w:ascii="Times New Roman" w:cs="Times New Roman" w:eastAsia="Times New Roman" w:hAnsi="Times New Roman"/>
           <w:rtl w:val="0"/>
         </w:rPr>
-        <w:t xml:space="preserve">Instructed frontend development with HTML5 , CSS3 , JS and React framework</w:t>
-      </w:r>
-      <w:r>
-        <w:rPr>
-          <w:rtl w:val="0"/>
-        </w:rPr>
+        <w:t xml:space="preserve">Worked on LLM AWS bedrock, Open Search vector database and integrated chatbot </w:t>
+      </w:r>
+      <w:r>
+        <w:rPr>
+          <w:rtl w:val="0"/>
+        </w:rPr>
+      </w:r>
+    </w:p>
+    <w:p>
+      <w:pPr>
+        <w:pageBreakBefore w:val="0"/>
+        <w:numPr>
+          <w:ilvl w:val="0"/>
+          <w:numId w:val="2"/>
+        </w:numPr>
+        <w:pBdr>
+          <w:top w:space="0" w:sz="0" w:val="nil"/>
+          <w:left w:space="0" w:sz="0" w:val="nil"/>
+          <w:bottom w:space="0" w:sz="0" w:val="nil"/>
+          <w:right w:space="0" w:sz="0" w:val="nil"/>
+          <w:between w:space="0" w:sz="0" w:val="nil"/>
+        </w:pBdr>
+        <w:shd w:fill="auto" w:val="clear"/>
+        <w:spacing w:before="0" w:beforeAutospacing="0"/>
+        <w:ind w:left="720" w:right="-30" w:hanging="360"/>
+        <w:rPr>
+          <w:rFonts w:ascii="Times New Roman" w:cs="Times New Roman" w:eastAsia="Times New Roman" w:hAnsi="Times New Roman"/>
+        </w:rPr>
+      </w:pPr>
+      <w:r>
+        <w:rPr>
+          <w:rFonts w:ascii="Times New Roman" w:cs="Times New Roman" w:eastAsia="Times New Roman" w:hAnsi="Times New Roman"/>
+          <w:rtl w:val="0"/>
+        </w:rPr>
+        <w:t xml:space="preserve">Serverless Lambda backend and dynamic medical report generation </w:t>
+      </w:r>
+    </w:p>
+    <w:p>
+      <w:pPr>
+        <w:pStyle w:val="Heading2"/>
+        <w:pageBreakBefore w:val="0"/>
+        <w:pBdr>
+          <w:top w:space="0" w:sz="0" w:val="nil"/>
+          <w:left w:space="0" w:sz="0" w:val="nil"/>
+          <w:bottom w:space="0" w:sz="0" w:val="nil"/>
+          <w:right w:space="0" w:sz="0" w:val="nil"/>
+          <w:between w:space="0" w:sz="0" w:val="nil"/>
+        </w:pBdr>
+        <w:shd w:fill="auto" w:val="clear"/>
+        <w:rPr>
+          <w:rFonts w:ascii="Times New Roman" w:cs="Times New Roman" w:eastAsia="Times New Roman" w:hAnsi="Times New Roman"/>
+        </w:rPr>
+      </w:pPr>
+      <w:bookmarkStart w:colFirst="0" w:colLast="0" w:name="_8p24tzp33ejg" w:id="4"/>
+      <w:bookmarkEnd w:id="4"/>
+      <w:r>
+        <w:rPr>
+          <w:rFonts w:ascii="Times New Roman" w:cs="Times New Roman" w:eastAsia="Times New Roman" w:hAnsi="Times New Roman"/>
+          <w:rtl w:val="0"/>
+        </w:rPr>
+        <w:t xml:space="preserve">Nov 2022 - June 2023</w:t>
+      </w:r>
+    </w:p>
+    <w:p>
+      <w:pPr>
+        <w:pStyle w:val="Heading3"/>
+        <w:pageBreakBefore w:val="0"/>
+        <w:pBdr>
+          <w:top w:space="0" w:sz="0" w:val="nil"/>
+          <w:left w:space="0" w:sz="0" w:val="nil"/>
+          <w:bottom w:space="0" w:sz="0" w:val="nil"/>
+          <w:right w:space="0" w:sz="0" w:val="nil"/>
+          <w:between w:space="0" w:sz="0" w:val="nil"/>
+        </w:pBdr>
+        <w:shd w:fill="auto" w:val="clear"/>
+        <w:rPr>
+          <w:rFonts w:ascii="Times New Roman" w:cs="Times New Roman" w:eastAsia="Times New Roman" w:hAnsi="Times New Roman"/>
+          <w:b w:val="0"/>
+          <w:i w:val="1"/>
+        </w:rPr>
+      </w:pPr>
+      <w:bookmarkStart w:colFirst="0" w:colLast="0" w:name="_2mwrupb75gpr" w:id="5"/>
+      <w:bookmarkEnd w:id="5"/>
+      <w:r>
+        <w:rPr>
+          <w:rFonts w:ascii="Times New Roman" w:cs="Times New Roman" w:eastAsia="Times New Roman" w:hAnsi="Times New Roman"/>
+          <w:rtl w:val="0"/>
+        </w:rPr>
+        <w:t xml:space="preserve">Data Engineering Apprentice - </w:t>
+      </w:r>
+      <w:r>
+        <w:rPr>
+          <w:rFonts w:ascii="Times New Roman" w:cs="Times New Roman" w:eastAsia="Times New Roman" w:hAnsi="Times New Roman"/>
+          <w:b w:val="0"/>
+          <w:i w:val="1"/>
+          <w:rtl w:val="0"/>
+        </w:rPr>
+        <w:t xml:space="preserve">Code Rush, Dhobhigaht, Nepal</w:t>
+      </w:r>
+    </w:p>
+    <w:p>
+      <w:pPr>
+        <w:pageBreakBefore w:val="0"/>
+        <w:numPr>
+          <w:ilvl w:val="0"/>
+          <w:numId w:val="2"/>
+        </w:numPr>
+        <w:pBdr>
+          <w:top w:space="0" w:sz="0" w:val="nil"/>
+          <w:left w:space="0" w:sz="0" w:val="nil"/>
+          <w:bottom w:space="0" w:sz="0" w:val="nil"/>
+          <w:right w:space="0" w:sz="0" w:val="nil"/>
+          <w:between w:space="0" w:sz="0" w:val="nil"/>
+        </w:pBdr>
+        <w:shd w:fill="auto" w:val="clear"/>
+        <w:spacing w:after="0" w:afterAutospacing="0"/>
+        <w:ind w:left="720" w:right="-30" w:hanging="360"/>
+        <w:rPr>
+          <w:rFonts w:ascii="Times New Roman" w:cs="Times New Roman" w:eastAsia="Times New Roman" w:hAnsi="Times New Roman"/>
+        </w:rPr>
+      </w:pPr>
+      <w:r>
+        <w:rPr>
+          <w:rFonts w:ascii="Times New Roman" w:cs="Times New Roman" w:eastAsia="Times New Roman" w:hAnsi="Times New Roman"/>
+          <w:rtl w:val="0"/>
+        </w:rPr>
+        <w:t xml:space="preserve">Technical skills like python for data engineer, AWS services </w:t>
       </w:r>
     </w:p>
     <w:p>
@@ -405,7 +537,7 @@
           <w:rFonts w:ascii="Times New Roman" w:cs="Times New Roman" w:eastAsia="Times New Roman" w:hAnsi="Times New Roman"/>
           <w:rtl w:val="0"/>
         </w:rPr>
-        <w:t xml:space="preserve">Introduction to User Interface/ User Experience design with Figma</w:t>
+        <w:t xml:space="preserve">Soft Skills like presenting , SCRUM , risk analysis </w:t>
       </w:r>
     </w:p>
     <w:p>
@@ -434,81 +566,43 @@
           <w:rFonts w:ascii="Times New Roman" w:cs="Times New Roman" w:eastAsia="Times New Roman" w:hAnsi="Times New Roman"/>
           <w:rtl w:val="0"/>
         </w:rPr>
-        <w:t xml:space="preserve">Collaborative project with use of Git version controlling</w:t>
+        <w:t xml:space="preserve">Collaborative teamwork and multiple mini projects.</w:t>
       </w:r>
     </w:p>
     <w:p>
       <w:pPr>
         <w:pStyle w:val="Heading2"/>
-        <w:pageBreakBefore w:val="0"/>
-        <w:pBdr>
-          <w:top w:space="0" w:sz="0" w:val="nil"/>
-          <w:left w:space="0" w:sz="0" w:val="nil"/>
-          <w:bottom w:space="0" w:sz="0" w:val="nil"/>
-          <w:right w:space="0" w:sz="0" w:val="nil"/>
-          <w:between w:space="0" w:sz="0" w:val="nil"/>
-        </w:pBdr>
-        <w:shd w:fill="auto" w:val="clear"/>
-        <w:rPr>
-          <w:rFonts w:ascii="Times New Roman" w:cs="Times New Roman" w:eastAsia="Times New Roman" w:hAnsi="Times New Roman"/>
-          <w:color w:val="666666"/>
-        </w:rPr>
-      </w:pPr>
-      <w:bookmarkStart w:colFirst="0" w:colLast="0" w:name="_9hamueqzod31" w:id="4"/>
-      <w:bookmarkEnd w:id="4"/>
-      <w:r>
-        <w:rPr>
-          <w:rFonts w:ascii="Times New Roman" w:cs="Times New Roman" w:eastAsia="Times New Roman" w:hAnsi="Times New Roman"/>
-          <w:rtl w:val="0"/>
-        </w:rPr>
-        <w:t xml:space="preserve">Feb</w:t>
-      </w:r>
-      <w:r>
-        <w:rPr>
-          <w:rFonts w:ascii="Times New Roman" w:cs="Times New Roman" w:eastAsia="Times New Roman" w:hAnsi="Times New Roman"/>
-          <w:rtl w:val="0"/>
-        </w:rPr>
-        <w:t xml:space="preserve"> 2023 - Jan 2024</w:t>
-      </w:r>
-      <w:r>
-        <w:rPr>
-          <w:rtl w:val="0"/>
-        </w:rPr>
+        <w:rPr>
+          <w:rFonts w:ascii="Times New Roman" w:cs="Times New Roman" w:eastAsia="Times New Roman" w:hAnsi="Times New Roman"/>
+        </w:rPr>
+      </w:pPr>
+      <w:bookmarkStart w:colFirst="0" w:colLast="0" w:name="_dg03dttrjftn" w:id="6"/>
+      <w:bookmarkEnd w:id="6"/>
+      <w:r>
+        <w:rPr>
+          <w:rFonts w:ascii="Times New Roman" w:cs="Times New Roman" w:eastAsia="Times New Roman" w:hAnsi="Times New Roman"/>
+          <w:rtl w:val="0"/>
+        </w:rPr>
+        <w:t xml:space="preserve">Aug 2022 - Feb 2023</w:t>
       </w:r>
     </w:p>
     <w:p>
       <w:pPr>
         <w:pStyle w:val="Heading3"/>
-        <w:pageBreakBefore w:val="0"/>
-        <w:pBdr>
-          <w:top w:space="0" w:sz="0" w:val="nil"/>
-          <w:left w:space="0" w:sz="0" w:val="nil"/>
-          <w:bottom w:space="0" w:sz="0" w:val="nil"/>
-          <w:right w:space="0" w:sz="0" w:val="nil"/>
-          <w:between w:space="0" w:sz="0" w:val="nil"/>
-        </w:pBdr>
-        <w:shd w:fill="auto" w:val="clear"/>
         <w:rPr>
           <w:rFonts w:ascii="Times New Roman" w:cs="Times New Roman" w:eastAsia="Times New Roman" w:hAnsi="Times New Roman"/>
           <w:b w:val="0"/>
           <w:i w:val="1"/>
         </w:rPr>
       </w:pPr>
-      <w:bookmarkStart w:colFirst="0" w:colLast="0" w:name="_klvjjwvj40i3" w:id="5"/>
-      <w:bookmarkEnd w:id="5"/>
-      <w:r>
-        <w:rPr>
-          <w:rFonts w:ascii="Times New Roman" w:cs="Times New Roman" w:eastAsia="Times New Roman" w:hAnsi="Times New Roman"/>
-          <w:rtl w:val="0"/>
-        </w:rPr>
-        <w:t xml:space="preserve">Genese Solution</w:t>
-      </w:r>
-      <w:r>
-        <w:rPr>
-          <w:rFonts w:ascii="Times New Roman" w:cs="Times New Roman" w:eastAsia="Times New Roman" w:hAnsi="Times New Roman"/>
-          <w:rtl w:val="0"/>
-        </w:rPr>
-        <w:t xml:space="preserve">, Bakhundole, Nepal</w:t>
+      <w:bookmarkStart w:colFirst="0" w:colLast="0" w:name="_v4k7kl88sdyj" w:id="7"/>
+      <w:bookmarkEnd w:id="7"/>
+      <w:r>
+        <w:rPr>
+          <w:rFonts w:ascii="Times New Roman" w:cs="Times New Roman" w:eastAsia="Times New Roman" w:hAnsi="Times New Roman"/>
+          <w:rtl w:val="0"/>
+        </w:rPr>
+        <w:t xml:space="preserve">Software Engineering Intern - </w:t>
       </w:r>
       <w:r>
         <w:rPr>
@@ -517,24 +611,15 @@
           <w:i w:val="1"/>
           <w:rtl w:val="0"/>
         </w:rPr>
-        <w:t xml:space="preserve"> - Associate Data Engineer</w:t>
-      </w:r>
-    </w:p>
-    <w:p>
-      <w:pPr>
-        <w:pageBreakBefore w:val="0"/>
+        <w:t xml:space="preserve">LIS Nepal (Yomari), Manbhawan, Nepal</w:t>
+      </w:r>
+    </w:p>
+    <w:p>
+      <w:pPr>
         <w:numPr>
           <w:ilvl w:val="0"/>
           <w:numId w:val="2"/>
         </w:numPr>
-        <w:pBdr>
-          <w:top w:space="0" w:sz="0" w:val="nil"/>
-          <w:left w:space="0" w:sz="0" w:val="nil"/>
-          <w:bottom w:space="0" w:sz="0" w:val="nil"/>
-          <w:right w:space="0" w:sz="0" w:val="nil"/>
-          <w:between w:space="0" w:sz="0" w:val="nil"/>
-        </w:pBdr>
-        <w:shd w:fill="auto" w:val="clear"/>
         <w:spacing w:after="0" w:afterAutospacing="0"/>
         <w:ind w:left="720" w:right="-30" w:hanging="360"/>
         <w:rPr>
@@ -546,29 +631,35 @@
           <w:rFonts w:ascii="Times New Roman" w:cs="Times New Roman" w:eastAsia="Times New Roman" w:hAnsi="Times New Roman"/>
           <w:rtl w:val="0"/>
         </w:rPr>
-        <w:t xml:space="preserve">Worked on LLM AWS bedrock, Open Search vector database and integrated chatbot </w:t>
-      </w:r>
-      <w:r>
-        <w:rPr>
-          <w:rtl w:val="0"/>
-        </w:rPr>
-      </w:r>
-    </w:p>
-    <w:p>
-      <w:pPr>
-        <w:pageBreakBefore w:val="0"/>
+        <w:t xml:space="preserve">Data pipelines , ETL with Snowflake and python </w:t>
+      </w:r>
+    </w:p>
+    <w:p>
+      <w:pPr>
         <w:numPr>
           <w:ilvl w:val="0"/>
           <w:numId w:val="2"/>
         </w:numPr>
-        <w:pBdr>
-          <w:top w:space="0" w:sz="0" w:val="nil"/>
-          <w:left w:space="0" w:sz="0" w:val="nil"/>
-          <w:bottom w:space="0" w:sz="0" w:val="nil"/>
-          <w:right w:space="0" w:sz="0" w:val="nil"/>
-          <w:between w:space="0" w:sz="0" w:val="nil"/>
-        </w:pBdr>
-        <w:shd w:fill="auto" w:val="clear"/>
+        <w:spacing w:after="0" w:afterAutospacing="0" w:before="0" w:beforeAutospacing="0"/>
+        <w:ind w:left="720" w:right="-30" w:hanging="360"/>
+        <w:rPr>
+          <w:rFonts w:ascii="Times New Roman" w:cs="Times New Roman" w:eastAsia="Times New Roman" w:hAnsi="Times New Roman"/>
+        </w:rPr>
+      </w:pPr>
+      <w:r>
+        <w:rPr>
+          <w:rFonts w:ascii="Times New Roman" w:cs="Times New Roman" w:eastAsia="Times New Roman" w:hAnsi="Times New Roman"/>
+          <w:rtl w:val="0"/>
+        </w:rPr>
+        <w:t xml:space="preserve">Data visualisation with power BI and Tableau</w:t>
+      </w:r>
+    </w:p>
+    <w:p>
+      <w:pPr>
+        <w:numPr>
+          <w:ilvl w:val="0"/>
+          <w:numId w:val="2"/>
+        </w:numPr>
         <w:spacing w:before="0" w:beforeAutospacing="0"/>
         <w:ind w:left="720" w:right="-30" w:hanging="360"/>
         <w:rPr>
@@ -580,61 +671,76 @@
           <w:rFonts w:ascii="Times New Roman" w:cs="Times New Roman" w:eastAsia="Times New Roman" w:hAnsi="Times New Roman"/>
           <w:rtl w:val="0"/>
         </w:rPr>
-        <w:t xml:space="preserve">Serverless Lambda backend and dynamic medical report generation </w:t>
+        <w:t xml:space="preserve">Worked in optical character recognition and text to speech project easy read</w:t>
+      </w:r>
+    </w:p>
+    <w:p>
+      <w:pPr>
+        <w:ind w:left="0" w:right="-30" w:firstLine="0"/>
+        <w:rPr>
+          <w:rFonts w:ascii="Times New Roman" w:cs="Times New Roman" w:eastAsia="Times New Roman" w:hAnsi="Times New Roman"/>
+          <w:color w:val="000000"/>
+          <w:u w:val="single"/>
+        </w:rPr>
+      </w:pPr>
+      <w:r>
+        <w:rPr>
+          <w:rFonts w:ascii="Times New Roman" w:cs="Times New Roman" w:eastAsia="Times New Roman" w:hAnsi="Times New Roman"/>
+          <w:b w:val="1"/>
+          <w:sz w:val="28"/>
+          <w:szCs w:val="28"/>
+          <w:u w:val="single"/>
+          <w:rtl w:val="0"/>
+        </w:rPr>
+        <w:t xml:space="preserve">Secondary Experience</w:t>
+      </w:r>
+      <w:r>
+        <w:rPr>
+          <w:rFonts w:ascii="Times New Roman" w:cs="Times New Roman" w:eastAsia="Times New Roman" w:hAnsi="Times New Roman"/>
+          <w:rtl w:val="0"/>
+        </w:rPr>
+        <w:t xml:space="preserve"> </w:t>
+      </w:r>
+      <w:r>
+        <w:rPr>
+          <w:rtl w:val="0"/>
+        </w:rPr>
       </w:r>
     </w:p>
     <w:p>
       <w:pPr>
         <w:pStyle w:val="Heading2"/>
-        <w:pageBreakBefore w:val="0"/>
-        <w:pBdr>
-          <w:top w:space="0" w:sz="0" w:val="nil"/>
-          <w:left w:space="0" w:sz="0" w:val="nil"/>
-          <w:bottom w:space="0" w:sz="0" w:val="nil"/>
-          <w:right w:space="0" w:sz="0" w:val="nil"/>
-          <w:between w:space="0" w:sz="0" w:val="nil"/>
-        </w:pBdr>
-        <w:shd w:fill="auto" w:val="clear"/>
-        <w:rPr>
-          <w:rFonts w:ascii="Times New Roman" w:cs="Times New Roman" w:eastAsia="Times New Roman" w:hAnsi="Times New Roman"/>
-        </w:rPr>
-      </w:pPr>
-      <w:bookmarkStart w:colFirst="0" w:colLast="0" w:name="_8p24tzp33ejg" w:id="6"/>
-      <w:bookmarkEnd w:id="6"/>
-      <w:r>
-        <w:rPr>
-          <w:rFonts w:ascii="Times New Roman" w:cs="Times New Roman" w:eastAsia="Times New Roman" w:hAnsi="Times New Roman"/>
-          <w:rtl w:val="0"/>
-        </w:rPr>
-        <w:t xml:space="preserve">Nov 2022 - June 2023</w:t>
+        <w:rPr>
+          <w:rFonts w:ascii="Times New Roman" w:cs="Times New Roman" w:eastAsia="Times New Roman" w:hAnsi="Times New Roman"/>
+        </w:rPr>
+      </w:pPr>
+      <w:bookmarkStart w:colFirst="0" w:colLast="0" w:name="_arnrh62rcfpt" w:id="8"/>
+      <w:bookmarkEnd w:id="8"/>
+      <w:r>
+        <w:rPr>
+          <w:rFonts w:ascii="Times New Roman" w:cs="Times New Roman" w:eastAsia="Times New Roman" w:hAnsi="Times New Roman"/>
+          <w:rtl w:val="0"/>
+        </w:rPr>
+        <w:t xml:space="preserve">Dec 2023 - Feb 2024</w:t>
       </w:r>
     </w:p>
     <w:p>
       <w:pPr>
         <w:pStyle w:val="Heading3"/>
-        <w:pageBreakBefore w:val="0"/>
-        <w:pBdr>
-          <w:top w:space="0" w:sz="0" w:val="nil"/>
-          <w:left w:space="0" w:sz="0" w:val="nil"/>
-          <w:bottom w:space="0" w:sz="0" w:val="nil"/>
-          <w:right w:space="0" w:sz="0" w:val="nil"/>
-          <w:between w:space="0" w:sz="0" w:val="nil"/>
-        </w:pBdr>
-        <w:shd w:fill="auto" w:val="clear"/>
         <w:rPr>
           <w:rFonts w:ascii="Times New Roman" w:cs="Times New Roman" w:eastAsia="Times New Roman" w:hAnsi="Times New Roman"/>
           <w:b w:val="0"/>
           <w:i w:val="1"/>
         </w:rPr>
       </w:pPr>
-      <w:bookmarkStart w:colFirst="0" w:colLast="0" w:name="_2mwrupb75gpr" w:id="7"/>
-      <w:bookmarkEnd w:id="7"/>
-      <w:r>
-        <w:rPr>
-          <w:rFonts w:ascii="Times New Roman" w:cs="Times New Roman" w:eastAsia="Times New Roman" w:hAnsi="Times New Roman"/>
-          <w:rtl w:val="0"/>
-        </w:rPr>
-        <w:t xml:space="preserve">Code Rush, Dhobhigaht, Nepal</w:t>
+      <w:bookmarkStart w:colFirst="0" w:colLast="0" w:name="_mofu6vopi18q" w:id="9"/>
+      <w:bookmarkEnd w:id="9"/>
+      <w:r>
+        <w:rPr>
+          <w:rFonts w:ascii="Times New Roman" w:cs="Times New Roman" w:eastAsia="Times New Roman" w:hAnsi="Times New Roman"/>
+          <w:rtl w:val="0"/>
+        </w:rPr>
+        <w:t xml:space="preserve">Software Programming Instructor - </w:t>
       </w:r>
       <w:r>
         <w:rPr>
@@ -643,94 +749,76 @@
           <w:i w:val="1"/>
           <w:rtl w:val="0"/>
         </w:rPr>
-        <w:t xml:space="preserve"> - Data Engineering Apprentice</w:t>
-      </w:r>
-    </w:p>
-    <w:p>
-      <w:pPr>
-        <w:pageBreakBefore w:val="0"/>
+        <w:t xml:space="preserve">Kathford Int College, Balkumari, Nepal</w:t>
+      </w:r>
+    </w:p>
+    <w:p>
+      <w:pPr>
         <w:numPr>
           <w:ilvl w:val="0"/>
           <w:numId w:val="2"/>
         </w:numPr>
-        <w:pBdr>
-          <w:top w:space="0" w:sz="0" w:val="nil"/>
-          <w:left w:space="0" w:sz="0" w:val="nil"/>
-          <w:bottom w:space="0" w:sz="0" w:val="nil"/>
-          <w:right w:space="0" w:sz="0" w:val="nil"/>
-          <w:between w:space="0" w:sz="0" w:val="nil"/>
-        </w:pBdr>
-        <w:shd w:fill="auto" w:val="clear"/>
         <w:spacing w:after="0" w:afterAutospacing="0"/>
         <w:ind w:left="720" w:right="-30" w:hanging="360"/>
         <w:rPr>
           <w:rFonts w:ascii="Times New Roman" w:cs="Times New Roman" w:eastAsia="Times New Roman" w:hAnsi="Times New Roman"/>
-        </w:rPr>
-      </w:pPr>
-      <w:r>
-        <w:rPr>
-          <w:rFonts w:ascii="Times New Roman" w:cs="Times New Roman" w:eastAsia="Times New Roman" w:hAnsi="Times New Roman"/>
-          <w:rtl w:val="0"/>
-        </w:rPr>
-        <w:t xml:space="preserve">Technical skills like python for data engineer, AWS services </w:t>
-      </w:r>
-    </w:p>
-    <w:p>
-      <w:pPr>
-        <w:pageBreakBefore w:val="0"/>
+          <w:color w:val="000000"/>
+          <w:sz w:val="20"/>
+          <w:szCs w:val="20"/>
+        </w:rPr>
+      </w:pPr>
+      <w:r>
+        <w:rPr>
+          <w:rFonts w:ascii="Times New Roman" w:cs="Times New Roman" w:eastAsia="Times New Roman" w:hAnsi="Times New Roman"/>
+          <w:rtl w:val="0"/>
+        </w:rPr>
+        <w:t xml:space="preserve">Instructed frontend development with HTML5 , CSS3 , JS and React framework</w:t>
+      </w:r>
+    </w:p>
+    <w:p>
+      <w:pPr>
         <w:numPr>
           <w:ilvl w:val="0"/>
           <w:numId w:val="2"/>
         </w:numPr>
-        <w:pBdr>
-          <w:top w:space="0" w:sz="0" w:val="nil"/>
-          <w:left w:space="0" w:sz="0" w:val="nil"/>
-          <w:bottom w:space="0" w:sz="0" w:val="nil"/>
-          <w:right w:space="0" w:sz="0" w:val="nil"/>
-          <w:between w:space="0" w:sz="0" w:val="nil"/>
-        </w:pBdr>
-        <w:shd w:fill="auto" w:val="clear"/>
         <w:spacing w:after="0" w:afterAutospacing="0" w:before="0" w:beforeAutospacing="0"/>
         <w:ind w:left="720" w:right="-30" w:hanging="360"/>
         <w:rPr>
           <w:rFonts w:ascii="Times New Roman" w:cs="Times New Roman" w:eastAsia="Times New Roman" w:hAnsi="Times New Roman"/>
-        </w:rPr>
-      </w:pPr>
-      <w:r>
-        <w:rPr>
-          <w:rFonts w:ascii="Times New Roman" w:cs="Times New Roman" w:eastAsia="Times New Roman" w:hAnsi="Times New Roman"/>
-          <w:rtl w:val="0"/>
-        </w:rPr>
-        <w:t xml:space="preserve">Soft Skills like presenting , SCRUM , risk analysis </w:t>
-      </w:r>
-    </w:p>
-    <w:p>
-      <w:pPr>
-        <w:pageBreakBefore w:val="0"/>
+          <w:color w:val="000000"/>
+          <w:sz w:val="20"/>
+          <w:szCs w:val="20"/>
+        </w:rPr>
+      </w:pPr>
+      <w:r>
+        <w:rPr>
+          <w:rFonts w:ascii="Times New Roman" w:cs="Times New Roman" w:eastAsia="Times New Roman" w:hAnsi="Times New Roman"/>
+          <w:rtl w:val="0"/>
+        </w:rPr>
+        <w:t xml:space="preserve">Introduction to User Interface/ User Experience design with Figma</w:t>
+      </w:r>
+    </w:p>
+    <w:p>
+      <w:pPr>
         <w:numPr>
           <w:ilvl w:val="0"/>
           <w:numId w:val="2"/>
         </w:numPr>
-        <w:pBdr>
-          <w:top w:space="0" w:sz="0" w:val="nil"/>
-          <w:left w:space="0" w:sz="0" w:val="nil"/>
-          <w:bottom w:space="0" w:sz="0" w:val="nil"/>
-          <w:right w:space="0" w:sz="0" w:val="nil"/>
-          <w:between w:space="0" w:sz="0" w:val="nil"/>
-        </w:pBdr>
-        <w:shd w:fill="auto" w:val="clear"/>
         <w:spacing w:before="0" w:beforeAutospacing="0"/>
         <w:ind w:left="720" w:right="-30" w:hanging="360"/>
         <w:rPr>
           <w:rFonts w:ascii="Times New Roman" w:cs="Times New Roman" w:eastAsia="Times New Roman" w:hAnsi="Times New Roman"/>
-        </w:rPr>
-      </w:pPr>
-      <w:r>
-        <w:rPr>
-          <w:rFonts w:ascii="Times New Roman" w:cs="Times New Roman" w:eastAsia="Times New Roman" w:hAnsi="Times New Roman"/>
-          <w:rtl w:val="0"/>
-        </w:rPr>
-        <w:t xml:space="preserve">Collaborative teamwork and multiple mini projects.</w:t>
+          <w:color w:val="000000"/>
+          <w:sz w:val="20"/>
+          <w:szCs w:val="20"/>
+        </w:rPr>
+      </w:pPr>
+      <w:r>
+        <w:rPr>
+          <w:rFonts w:ascii="Times New Roman" w:cs="Times New Roman" w:eastAsia="Times New Roman" w:hAnsi="Times New Roman"/>
+          <w:rtl w:val="0"/>
+        </w:rPr>
+        <w:t xml:space="preserve">Collaborative project with use of Git version controlling</w:t>
       </w:r>
     </w:p>
     <w:p>
@@ -740,14 +828,14 @@
           <w:rFonts w:ascii="Times New Roman" w:cs="Times New Roman" w:eastAsia="Times New Roman" w:hAnsi="Times New Roman"/>
         </w:rPr>
       </w:pPr>
-      <w:bookmarkStart w:colFirst="0" w:colLast="0" w:name="_dg03dttrjftn" w:id="8"/>
-      <w:bookmarkEnd w:id="8"/>
-      <w:r>
-        <w:rPr>
-          <w:rFonts w:ascii="Times New Roman" w:cs="Times New Roman" w:eastAsia="Times New Roman" w:hAnsi="Times New Roman"/>
-          <w:rtl w:val="0"/>
-        </w:rPr>
-        <w:t xml:space="preserve">Aug 2022 - Feb 2023</w:t>
+      <w:bookmarkStart w:colFirst="0" w:colLast="0" w:name="_akksyzowpc35" w:id="10"/>
+      <w:bookmarkEnd w:id="10"/>
+      <w:r>
+        <w:rPr>
+          <w:rFonts w:ascii="Times New Roman" w:cs="Times New Roman" w:eastAsia="Times New Roman" w:hAnsi="Times New Roman"/>
+          <w:rtl w:val="0"/>
+        </w:rPr>
+        <w:t xml:space="preserve">Nov 2023 - Feb 2024</w:t>
       </w:r>
     </w:p>
     <w:p>
@@ -759,14 +847,14 @@
           <w:i w:val="1"/>
         </w:rPr>
       </w:pPr>
-      <w:bookmarkStart w:colFirst="0" w:colLast="0" w:name="_v4k7kl88sdyj" w:id="9"/>
-      <w:bookmarkEnd w:id="9"/>
-      <w:r>
-        <w:rPr>
-          <w:rFonts w:ascii="Times New Roman" w:cs="Times New Roman" w:eastAsia="Times New Roman" w:hAnsi="Times New Roman"/>
-          <w:rtl w:val="0"/>
-        </w:rPr>
-        <w:t xml:space="preserve">LIS Nepal (Yomari), Manbhawan, Nepal</w:t>
+      <w:bookmarkStart w:colFirst="0" w:colLast="0" w:name="_paf9saevp05n" w:id="11"/>
+      <w:bookmarkEnd w:id="11"/>
+      <w:r>
+        <w:rPr>
+          <w:rFonts w:ascii="Times New Roman" w:cs="Times New Roman" w:eastAsia="Times New Roman" w:hAnsi="Times New Roman"/>
+          <w:rtl w:val="0"/>
+        </w:rPr>
+        <w:t xml:space="preserve">Mobile Repair Technician - </w:t>
       </w:r>
       <w:r>
         <w:rPr>
@@ -775,7 +863,7 @@
           <w:i w:val="1"/>
           <w:rtl w:val="0"/>
         </w:rPr>
-        <w:t xml:space="preserve"> - Software Engineering Intern</w:t>
+        <w:t xml:space="preserve">Latest Technology, Lagankhel, Nepal</w:t>
       </w:r>
     </w:p>
     <w:p>
@@ -795,7 +883,14 @@
           <w:rFonts w:ascii="Times New Roman" w:cs="Times New Roman" w:eastAsia="Times New Roman" w:hAnsi="Times New Roman"/>
           <w:rtl w:val="0"/>
         </w:rPr>
-        <w:t xml:space="preserve">Data pipelines , ETL with Snowflake and python </w:t>
+        <w:t xml:space="preserve">Front desk customer handling and problem solving</w:t>
+      </w:r>
+      <w:r>
+        <w:rPr>
+          <w:rFonts w:ascii="Times New Roman" w:cs="Times New Roman" w:eastAsia="Times New Roman" w:hAnsi="Times New Roman"/>
+          <w:rtl w:val="0"/>
+        </w:rPr>
+        <w:t xml:space="preserve"> </w:t>
       </w:r>
     </w:p>
     <w:p>
@@ -815,7 +910,7 @@
           <w:rFonts w:ascii="Times New Roman" w:cs="Times New Roman" w:eastAsia="Times New Roman" w:hAnsi="Times New Roman"/>
           <w:rtl w:val="0"/>
         </w:rPr>
-        <w:t xml:space="preserve">Data visualisation with power BI and Tableau</w:t>
+        <w:t xml:space="preserve">Technical repairs like part replacements and integrated chip reballing.</w:t>
       </w:r>
     </w:p>
     <w:p>
@@ -835,12 +930,7 @@
           <w:rFonts w:ascii="Times New Roman" w:cs="Times New Roman" w:eastAsia="Times New Roman" w:hAnsi="Times New Roman"/>
           <w:rtl w:val="0"/>
         </w:rPr>
-        <w:t xml:space="preserve">Worked in optical character recognition and text to speech project easy read </w:t>
-      </w:r>
-      <w:r>
-        <w:rPr>
-          <w:rtl w:val="0"/>
-        </w:rPr>
+        <w:t xml:space="preserve">Use of hot gun , hot plate and soldering rod etc as per requirement</w:t>
       </w:r>
     </w:p>
     <w:p>
@@ -850,14 +940,14 @@
           <w:rFonts w:ascii="Times New Roman" w:cs="Times New Roman" w:eastAsia="Times New Roman" w:hAnsi="Times New Roman"/>
         </w:rPr>
       </w:pPr>
-      <w:bookmarkStart w:colFirst="0" w:colLast="0" w:name="_akksyzowpc35" w:id="10"/>
-      <w:bookmarkEnd w:id="10"/>
-      <w:r>
-        <w:rPr>
-          <w:rFonts w:ascii="Times New Roman" w:cs="Times New Roman" w:eastAsia="Times New Roman" w:hAnsi="Times New Roman"/>
-          <w:rtl w:val="0"/>
-        </w:rPr>
-        <w:t xml:space="preserve">Nov 2023 - Feb 2024</w:t>
+      <w:bookmarkStart w:colFirst="0" w:colLast="0" w:name="_kd21amjjnkf3" w:id="12"/>
+      <w:bookmarkEnd w:id="12"/>
+      <w:r>
+        <w:rPr>
+          <w:rFonts w:ascii="Times New Roman" w:cs="Times New Roman" w:eastAsia="Times New Roman" w:hAnsi="Times New Roman"/>
+          <w:rtl w:val="0"/>
+        </w:rPr>
+        <w:t xml:space="preserve">Dec 2021 - May 2022</w:t>
       </w:r>
     </w:p>
     <w:p>
@@ -869,14 +959,14 @@
           <w:i w:val="1"/>
         </w:rPr>
       </w:pPr>
-      <w:bookmarkStart w:colFirst="0" w:colLast="0" w:name="_paf9saevp05n" w:id="11"/>
-      <w:bookmarkEnd w:id="11"/>
-      <w:r>
-        <w:rPr>
-          <w:rFonts w:ascii="Times New Roman" w:cs="Times New Roman" w:eastAsia="Times New Roman" w:hAnsi="Times New Roman"/>
-          <w:rtl w:val="0"/>
-        </w:rPr>
-        <w:t xml:space="preserve">Latest Technology, Lagankhel, Nepal</w:t>
+      <w:bookmarkStart w:colFirst="0" w:colLast="0" w:name="_g1vywebmun92" w:id="13"/>
+      <w:bookmarkEnd w:id="13"/>
+      <w:r>
+        <w:rPr>
+          <w:rFonts w:ascii="Times New Roman" w:cs="Times New Roman" w:eastAsia="Times New Roman" w:hAnsi="Times New Roman"/>
+          <w:rtl w:val="0"/>
+        </w:rPr>
+        <w:t xml:space="preserve">IT Support - </w:t>
       </w:r>
       <w:r>
         <w:rPr>
@@ -885,7 +975,7 @@
           <w:i w:val="1"/>
           <w:rtl w:val="0"/>
         </w:rPr>
-        <w:t xml:space="preserve"> - Mobile Repair Technician</w:t>
+        <w:t xml:space="preserve">Imperial Court Society, Sanepa, Nepal</w:t>
       </w:r>
     </w:p>
     <w:p>
@@ -905,14 +995,12 @@
           <w:rFonts w:ascii="Times New Roman" w:cs="Times New Roman" w:eastAsia="Times New Roman" w:hAnsi="Times New Roman"/>
           <w:rtl w:val="0"/>
         </w:rPr>
-        <w:t xml:space="preserve">Front desk customer handling and problem solving</w:t>
-      </w:r>
-      <w:r>
-        <w:rPr>
-          <w:rFonts w:ascii="Times New Roman" w:cs="Times New Roman" w:eastAsia="Times New Roman" w:hAnsi="Times New Roman"/>
-          <w:rtl w:val="0"/>
-        </w:rPr>
-        <w:t xml:space="preserve"> </w:t>
+        <w:t xml:space="preserve">Initial setup of technical computing environment for office</w:t>
+      </w:r>
+      <w:r>
+        <w:rPr>
+          <w:rtl w:val="0"/>
+        </w:rPr>
       </w:r>
     </w:p>
     <w:p>
@@ -932,7 +1020,7 @@
           <w:rFonts w:ascii="Times New Roman" w:cs="Times New Roman" w:eastAsia="Times New Roman" w:hAnsi="Times New Roman"/>
           <w:rtl w:val="0"/>
         </w:rPr>
-        <w:t xml:space="preserve">Technical repairs like part replacements and integrated chip reballing.</w:t>
+        <w:t xml:space="preserve">Support for software and hardware issues in an office setting</w:t>
       </w:r>
     </w:p>
     <w:p>
@@ -952,7 +1040,7 @@
           <w:rFonts w:ascii="Times New Roman" w:cs="Times New Roman" w:eastAsia="Times New Roman" w:hAnsi="Times New Roman"/>
           <w:rtl w:val="0"/>
         </w:rPr>
-        <w:t xml:space="preserve">Use of hot gun , hot plate and soldering rod etc as per requirement</w:t>
+        <w:t xml:space="preserve">Development of website and online presence of organisation</w:t>
       </w:r>
     </w:p>
     <w:p>
@@ -962,14 +1050,14 @@
           <w:rFonts w:ascii="Times New Roman" w:cs="Times New Roman" w:eastAsia="Times New Roman" w:hAnsi="Times New Roman"/>
         </w:rPr>
       </w:pPr>
-      <w:bookmarkStart w:colFirst="0" w:colLast="0" w:name="_kd21amjjnkf3" w:id="12"/>
-      <w:bookmarkEnd w:id="12"/>
-      <w:r>
-        <w:rPr>
-          <w:rFonts w:ascii="Times New Roman" w:cs="Times New Roman" w:eastAsia="Times New Roman" w:hAnsi="Times New Roman"/>
-          <w:rtl w:val="0"/>
-        </w:rPr>
-        <w:t xml:space="preserve">Dec 2021 - May 2022</w:t>
+      <w:bookmarkStart w:colFirst="0" w:colLast="0" w:name="_aunm34z5ltdq" w:id="14"/>
+      <w:bookmarkEnd w:id="14"/>
+      <w:r>
+        <w:rPr>
+          <w:rFonts w:ascii="Times New Roman" w:cs="Times New Roman" w:eastAsia="Times New Roman" w:hAnsi="Times New Roman"/>
+          <w:rtl w:val="0"/>
+        </w:rPr>
+        <w:t xml:space="preserve">Sep 2018 - Oct 2018</w:t>
       </w:r>
     </w:p>
     <w:p>
@@ -981,14 +1069,14 @@
           <w:i w:val="1"/>
         </w:rPr>
       </w:pPr>
-      <w:bookmarkStart w:colFirst="0" w:colLast="0" w:name="_g1vywebmun92" w:id="13"/>
-      <w:bookmarkEnd w:id="13"/>
-      <w:r>
-        <w:rPr>
-          <w:rFonts w:ascii="Times New Roman" w:cs="Times New Roman" w:eastAsia="Times New Roman" w:hAnsi="Times New Roman"/>
-          <w:rtl w:val="0"/>
-        </w:rPr>
-        <w:t xml:space="preserve">Imperial Court Society, Sanepa, Nepal</w:t>
+      <w:bookmarkStart w:colFirst="0" w:colLast="0" w:name="_12yr3rl6auys" w:id="15"/>
+      <w:bookmarkEnd w:id="15"/>
+      <w:r>
+        <w:rPr>
+          <w:rFonts w:ascii="Times New Roman" w:cs="Times New Roman" w:eastAsia="Times New Roman" w:hAnsi="Times New Roman"/>
+          <w:rtl w:val="0"/>
+        </w:rPr>
+        <w:t xml:space="preserve">Photographer - </w:t>
       </w:r>
       <w:r>
         <w:rPr>
@@ -997,7 +1085,7 @@
           <w:i w:val="1"/>
           <w:rtl w:val="0"/>
         </w:rPr>
-        <w:t xml:space="preserve"> -IT Support</w:t>
+        <w:t xml:space="preserve">Kids Sansar, Nepal</w:t>
       </w:r>
     </w:p>
     <w:p>
@@ -1017,7 +1105,7 @@
           <w:rFonts w:ascii="Times New Roman" w:cs="Times New Roman" w:eastAsia="Times New Roman" w:hAnsi="Times New Roman"/>
           <w:rtl w:val="0"/>
         </w:rPr>
-        <w:t xml:space="preserve">Initial setup of technical computing environment for office</w:t>
+        <w:t xml:space="preserve">Photography of various retail stores and recreation centres aimed at children</w:t>
       </w:r>
       <w:r>
         <w:rPr>
@@ -1042,7 +1130,7 @@
           <w:rFonts w:ascii="Times New Roman" w:cs="Times New Roman" w:eastAsia="Times New Roman" w:hAnsi="Times New Roman"/>
           <w:rtl w:val="0"/>
         </w:rPr>
-        <w:t xml:space="preserve">Support for software and hardware issues in an office setting</w:t>
+        <w:t xml:space="preserve">Marketing and people skills for communication with various clientele </w:t>
       </w:r>
     </w:p>
     <w:p>
@@ -1062,116 +1150,6 @@
           <w:rFonts w:ascii="Times New Roman" w:cs="Times New Roman" w:eastAsia="Times New Roman" w:hAnsi="Times New Roman"/>
           <w:rtl w:val="0"/>
         </w:rPr>
-        <w:t xml:space="preserve">Development of website and online presence of organisation</w:t>
-      </w:r>
-    </w:p>
-    <w:p>
-      <w:pPr>
-        <w:pStyle w:val="Heading2"/>
-        <w:rPr>
-          <w:rFonts w:ascii="Times New Roman" w:cs="Times New Roman" w:eastAsia="Times New Roman" w:hAnsi="Times New Roman"/>
-        </w:rPr>
-      </w:pPr>
-      <w:bookmarkStart w:colFirst="0" w:colLast="0" w:name="_aunm34z5ltdq" w:id="14"/>
-      <w:bookmarkEnd w:id="14"/>
-      <w:r>
-        <w:rPr>
-          <w:rFonts w:ascii="Times New Roman" w:cs="Times New Roman" w:eastAsia="Times New Roman" w:hAnsi="Times New Roman"/>
-          <w:rtl w:val="0"/>
-        </w:rPr>
-        <w:t xml:space="preserve">Sep 2018 - Oct 2018</w:t>
-      </w:r>
-    </w:p>
-    <w:p>
-      <w:pPr>
-        <w:pStyle w:val="Heading3"/>
-        <w:rPr>
-          <w:rFonts w:ascii="Times New Roman" w:cs="Times New Roman" w:eastAsia="Times New Roman" w:hAnsi="Times New Roman"/>
-          <w:b w:val="0"/>
-          <w:i w:val="1"/>
-        </w:rPr>
-      </w:pPr>
-      <w:bookmarkStart w:colFirst="0" w:colLast="0" w:name="_12yr3rl6auys" w:id="15"/>
-      <w:bookmarkEnd w:id="15"/>
-      <w:r>
-        <w:rPr>
-          <w:rFonts w:ascii="Times New Roman" w:cs="Times New Roman" w:eastAsia="Times New Roman" w:hAnsi="Times New Roman"/>
-          <w:rtl w:val="0"/>
-        </w:rPr>
-        <w:t xml:space="preserve">Kids Sansar, Nepal</w:t>
-      </w:r>
-      <w:r>
-        <w:rPr>
-          <w:rFonts w:ascii="Times New Roman" w:cs="Times New Roman" w:eastAsia="Times New Roman" w:hAnsi="Times New Roman"/>
-          <w:b w:val="0"/>
-          <w:i w:val="1"/>
-          <w:rtl w:val="0"/>
-        </w:rPr>
-        <w:t xml:space="preserve"> - Photographer</w:t>
-      </w:r>
-    </w:p>
-    <w:p>
-      <w:pPr>
-        <w:numPr>
-          <w:ilvl w:val="0"/>
-          <w:numId w:val="2"/>
-        </w:numPr>
-        <w:spacing w:after="0" w:afterAutospacing="0"/>
-        <w:ind w:left="720" w:right="-30" w:hanging="360"/>
-        <w:rPr>
-          <w:rFonts w:ascii="Times New Roman" w:cs="Times New Roman" w:eastAsia="Times New Roman" w:hAnsi="Times New Roman"/>
-        </w:rPr>
-      </w:pPr>
-      <w:r>
-        <w:rPr>
-          <w:rFonts w:ascii="Times New Roman" w:cs="Times New Roman" w:eastAsia="Times New Roman" w:hAnsi="Times New Roman"/>
-          <w:rtl w:val="0"/>
-        </w:rPr>
-        <w:t xml:space="preserve">Photography of various retail stores and recreation centres aimed at children</w:t>
-      </w:r>
-      <w:r>
-        <w:rPr>
-          <w:rtl w:val="0"/>
-        </w:rPr>
-      </w:r>
-    </w:p>
-    <w:p>
-      <w:pPr>
-        <w:numPr>
-          <w:ilvl w:val="0"/>
-          <w:numId w:val="2"/>
-        </w:numPr>
-        <w:spacing w:after="0" w:afterAutospacing="0" w:before="0" w:beforeAutospacing="0"/>
-        <w:ind w:left="720" w:right="-30" w:hanging="360"/>
-        <w:rPr>
-          <w:rFonts w:ascii="Times New Roman" w:cs="Times New Roman" w:eastAsia="Times New Roman" w:hAnsi="Times New Roman"/>
-        </w:rPr>
-      </w:pPr>
-      <w:r>
-        <w:rPr>
-          <w:rFonts w:ascii="Times New Roman" w:cs="Times New Roman" w:eastAsia="Times New Roman" w:hAnsi="Times New Roman"/>
-          <w:rtl w:val="0"/>
-        </w:rPr>
-        <w:t xml:space="preserve">Marketing and people skills for communication with various clientele </w:t>
-      </w:r>
-    </w:p>
-    <w:p>
-      <w:pPr>
-        <w:numPr>
-          <w:ilvl w:val="0"/>
-          <w:numId w:val="2"/>
-        </w:numPr>
-        <w:spacing w:before="0" w:beforeAutospacing="0"/>
-        <w:ind w:left="720" w:right="-30" w:hanging="360"/>
-        <w:rPr>
-          <w:rFonts w:ascii="Times New Roman" w:cs="Times New Roman" w:eastAsia="Times New Roman" w:hAnsi="Times New Roman"/>
-        </w:rPr>
-      </w:pPr>
-      <w:r>
-        <w:rPr>
-          <w:rFonts w:ascii="Times New Roman" w:cs="Times New Roman" w:eastAsia="Times New Roman" w:hAnsi="Times New Roman"/>
-          <w:rtl w:val="0"/>
-        </w:rPr>
         <w:t xml:space="preserve">Travel to unknown locations and customer skill for photography</w:t>
       </w:r>
       <w:r>
@@ -1223,6 +1201,7 @@
         <w:pStyle w:val="Heading3"/>
         <w:rPr>
           <w:rFonts w:ascii="Times New Roman" w:cs="Times New Roman" w:eastAsia="Times New Roman" w:hAnsi="Times New Roman"/>
+          <w:b w:val="0"/>
         </w:rPr>
       </w:pPr>
       <w:bookmarkStart w:colFirst="0" w:colLast="0" w:name="_78rlvk1sif5a" w:id="18"/>
@@ -1232,16 +1211,16 @@
           <w:rFonts w:ascii="Times New Roman" w:cs="Times New Roman" w:eastAsia="Times New Roman" w:hAnsi="Times New Roman"/>
           <w:rtl w:val="0"/>
         </w:rPr>
+        <w:t xml:space="preserve">Master of Data Science - </w:t>
+      </w:r>
+      <w:r>
+        <w:rPr>
+          <w:rFonts w:ascii="Times New Roman" w:cs="Times New Roman" w:eastAsia="Times New Roman" w:hAnsi="Times New Roman"/>
+          <w:b w:val="0"/>
+          <w:i w:val="1"/>
+          <w:rtl w:val="0"/>
+        </w:rPr>
         <w:t xml:space="preserve">Charles Darwin University, Sydney</w:t>
-      </w:r>
-      <w:r>
-        <w:rPr>
-          <w:rFonts w:ascii="Times New Roman" w:cs="Times New Roman" w:eastAsia="Times New Roman" w:hAnsi="Times New Roman"/>
-          <w:b w:val="0"/>
-          <w:i w:val="1"/>
-          <w:rtl w:val="0"/>
-        </w:rPr>
-        <w:t xml:space="preserve"> - Master of Data Science</w:t>
       </w:r>
       <w:r>
         <w:rPr>
@@ -1282,16 +1261,16 @@
           <w:rFonts w:ascii="Times New Roman" w:cs="Times New Roman" w:eastAsia="Times New Roman" w:hAnsi="Times New Roman"/>
           <w:rtl w:val="0"/>
         </w:rPr>
+        <w:t xml:space="preserve">Artificial Intelligence Fellow - </w:t>
+      </w:r>
+      <w:r>
+        <w:rPr>
+          <w:rFonts w:ascii="Times New Roman" w:cs="Times New Roman" w:eastAsia="Times New Roman" w:hAnsi="Times New Roman"/>
+          <w:b w:val="0"/>
+          <w:i w:val="1"/>
+          <w:rtl w:val="0"/>
+        </w:rPr>
         <w:t xml:space="preserve">Fusemachines, Nepal</w:t>
-      </w:r>
-      <w:r>
-        <w:rPr>
-          <w:rFonts w:ascii="Times New Roman" w:cs="Times New Roman" w:eastAsia="Times New Roman" w:hAnsi="Times New Roman"/>
-          <w:b w:val="0"/>
-          <w:i w:val="1"/>
-          <w:rtl w:val="0"/>
-        </w:rPr>
-        <w:t xml:space="preserve"> - Artificial Intelligence Fellow</w:t>
       </w:r>
     </w:p>
     <w:p>
@@ -1327,16 +1306,16 @@
           <w:rFonts w:ascii="Times New Roman" w:cs="Times New Roman" w:eastAsia="Times New Roman" w:hAnsi="Times New Roman"/>
           <w:rtl w:val="0"/>
         </w:rPr>
+        <w:t xml:space="preserve">Data Fellow - </w:t>
+      </w:r>
+      <w:r>
+        <w:rPr>
+          <w:rFonts w:ascii="Times New Roman" w:cs="Times New Roman" w:eastAsia="Times New Roman" w:hAnsi="Times New Roman"/>
+          <w:b w:val="0"/>
+          <w:i w:val="1"/>
+          <w:rtl w:val="0"/>
+        </w:rPr>
         <w:t xml:space="preserve">Code For Nepal, Nepal</w:t>
-      </w:r>
-      <w:r>
-        <w:rPr>
-          <w:rFonts w:ascii="Times New Roman" w:cs="Times New Roman" w:eastAsia="Times New Roman" w:hAnsi="Times New Roman"/>
-          <w:b w:val="0"/>
-          <w:i w:val="1"/>
-          <w:rtl w:val="0"/>
-        </w:rPr>
-        <w:t xml:space="preserve"> - Data Fellow</w:t>
       </w:r>
     </w:p>
     <w:p>
@@ -1361,6 +1340,8 @@
         <w:pStyle w:val="Heading3"/>
         <w:rPr>
           <w:rFonts w:ascii="Times New Roman" w:cs="Times New Roman" w:eastAsia="Times New Roman" w:hAnsi="Times New Roman"/>
+          <w:b w:val="0"/>
+          <w:i w:val="1"/>
           <w:u w:val="single"/>
         </w:rPr>
       </w:pPr>
@@ -1371,7 +1352,7 @@
           <w:rFonts w:ascii="Times New Roman" w:cs="Times New Roman" w:eastAsia="Times New Roman" w:hAnsi="Times New Roman"/>
           <w:rtl w:val="0"/>
         </w:rPr>
-        <w:t xml:space="preserve">Institute Of Engineering, Pulchowk, Nepal</w:t>
+        <w:t xml:space="preserve">Bachelor of Computer Engineering - </w:t>
       </w:r>
       <w:r>
         <w:rPr>
@@ -1380,7 +1361,7 @@
           <w:i w:val="1"/>
           <w:rtl w:val="0"/>
         </w:rPr>
-        <w:t xml:space="preserve"> - Bachelor of Computer Engineering</w:t>
+        <w:t xml:space="preserve">Institute Of Engineering, Pulchowk, Nepal </w:t>
       </w:r>
       <w:r>
         <w:rPr>
@@ -1442,16 +1423,16 @@
           <w:rFonts w:ascii="Times New Roman" w:cs="Times New Roman" w:eastAsia="Times New Roman" w:hAnsi="Times New Roman"/>
           <w:rtl w:val="0"/>
         </w:rPr>
+        <w:t xml:space="preserve">IT Advisor - </w:t>
+      </w:r>
+      <w:r>
+        <w:rPr>
+          <w:rFonts w:ascii="Times New Roman" w:cs="Times New Roman" w:eastAsia="Times New Roman" w:hAnsi="Times New Roman"/>
+          <w:b w:val="0"/>
+          <w:i w:val="1"/>
+          <w:rtl w:val="0"/>
+        </w:rPr>
         <w:t xml:space="preserve">Leo Club of Kathmandu Budhi Gandaki, Nepal</w:t>
-      </w:r>
-      <w:r>
-        <w:rPr>
-          <w:rFonts w:ascii="Times New Roman" w:cs="Times New Roman" w:eastAsia="Times New Roman" w:hAnsi="Times New Roman"/>
-          <w:b w:val="0"/>
-          <w:i w:val="1"/>
-          <w:rtl w:val="0"/>
-        </w:rPr>
-        <w:t xml:space="preserve"> - IT Advisor</w:t>
       </w:r>
     </w:p>
     <w:p>
@@ -1485,22 +1466,11 @@
           <w:rFonts w:ascii="Times New Roman" w:cs="Times New Roman" w:eastAsia="Times New Roman" w:hAnsi="Times New Roman"/>
           <w:rtl w:val="0"/>
         </w:rPr>
-        <w:t xml:space="preserve">IEEE Pulchowk Student Branch, Nepal</w:t>
-      </w:r>
-      <w:r>
-        <w:rPr>
-          <w:rFonts w:ascii="Times New Roman" w:cs="Times New Roman" w:eastAsia="Times New Roman" w:hAnsi="Times New Roman"/>
-          <w:b w:val="0"/>
-          <w:i w:val="1"/>
-          <w:rtl w:val="0"/>
-        </w:rPr>
-        <w:t xml:space="preserve"> - Membership number : </w:t>
-      </w:r>
-      <w:r>
-        <w:rPr>
-          <w:rFonts w:ascii="Times New Roman" w:cs="Times New Roman" w:eastAsia="Times New Roman" w:hAnsi="Times New Roman"/>
-          <w:b w:val="0"/>
-          <w:i w:val="1"/>
+        <w:t xml:space="preserve">Membership number : </w:t>
+      </w:r>
+      <w:r>
+        <w:rPr>
+          <w:rFonts w:ascii="Times New Roman" w:cs="Times New Roman" w:eastAsia="Times New Roman" w:hAnsi="Times New Roman"/>
           <w:sz w:val="20"/>
           <w:szCs w:val="20"/>
           <w:rtl w:val="0"/>
@@ -1509,6 +1479,22 @@
       </w:r>
       <w:r>
         <w:rPr>
+          <w:rFonts w:ascii="Times New Roman" w:cs="Times New Roman" w:eastAsia="Times New Roman" w:hAnsi="Times New Roman"/>
+          <w:rtl w:val="0"/>
+        </w:rPr>
+        <w:t xml:space="preserve"> - </w:t>
+      </w:r>
+      <w:r>
+        <w:rPr>
+          <w:rFonts w:ascii="Times New Roman" w:cs="Times New Roman" w:eastAsia="Times New Roman" w:hAnsi="Times New Roman"/>
+          <w:b w:val="0"/>
+          <w:i w:val="1"/>
+          <w:rtl w:val="0"/>
+        </w:rPr>
+        <w:t xml:space="preserve">IEEE Pulchowk Student Branch, Nepal </w:t>
+      </w:r>
+      <w:r>
+        <w:rPr>
           <w:rtl w:val="0"/>
         </w:rPr>
       </w:r>
@@ -1546,16 +1532,16 @@
           <w:rFonts w:ascii="Times New Roman" w:cs="Times New Roman" w:eastAsia="Times New Roman" w:hAnsi="Times New Roman"/>
           <w:rtl w:val="0"/>
         </w:rPr>
+        <w:t xml:space="preserve">IT Head - </w:t>
+      </w:r>
+      <w:r>
+        <w:rPr>
+          <w:rFonts w:ascii="Times New Roman" w:cs="Times New Roman" w:eastAsia="Times New Roman" w:hAnsi="Times New Roman"/>
+          <w:b w:val="0"/>
+          <w:i w:val="1"/>
+          <w:rtl w:val="0"/>
+        </w:rPr>
         <w:t xml:space="preserve">Leo Club of Kathmandu Budhi Gandaki, Nepal</w:t>
-      </w:r>
-      <w:r>
-        <w:rPr>
-          <w:rFonts w:ascii="Times New Roman" w:cs="Times New Roman" w:eastAsia="Times New Roman" w:hAnsi="Times New Roman"/>
-          <w:b w:val="0"/>
-          <w:i w:val="1"/>
-          <w:rtl w:val="0"/>
-        </w:rPr>
-        <w:t xml:space="preserve"> - IT Head</w:t>
       </w:r>
     </w:p>
     <w:p>
@@ -1589,16 +1575,16 @@
           <w:rFonts w:ascii="Times New Roman" w:cs="Times New Roman" w:eastAsia="Times New Roman" w:hAnsi="Times New Roman"/>
           <w:rtl w:val="0"/>
         </w:rPr>
+        <w:t xml:space="preserve">General Member - </w:t>
+      </w:r>
+      <w:r>
+        <w:rPr>
+          <w:rFonts w:ascii="Times New Roman" w:cs="Times New Roman" w:eastAsia="Times New Roman" w:hAnsi="Times New Roman"/>
+          <w:b w:val="0"/>
+          <w:i w:val="1"/>
+          <w:rtl w:val="0"/>
+        </w:rPr>
         <w:t xml:space="preserve">Leo Club of Kathmandu Miracle, Nepal</w:t>
-      </w:r>
-      <w:r>
-        <w:rPr>
-          <w:rFonts w:ascii="Times New Roman" w:cs="Times New Roman" w:eastAsia="Times New Roman" w:hAnsi="Times New Roman"/>
-          <w:b w:val="0"/>
-          <w:i w:val="1"/>
-          <w:rtl w:val="0"/>
-        </w:rPr>
-        <w:t xml:space="preserve"> - General Member</w:t>
       </w:r>
       <w:r>
         <w:rPr>

</xml_diff>